<commit_message>
DMIT2027: Journal3 is done
</commit_message>
<xml_diff>
--- a/DMIT2027/Assignments/Journal 3.docx
+++ b/DMIT2027/Assignments/Journal 3.docx
@@ -736,6 +736,59 @@
           <w:rFonts w:ascii="Times New Roman" w:hAnsi="Times New Roman"/>
           <w:lang w:eastAsia="ko-KR"/>
         </w:rPr>
+        <w:t xml:space="preserve">Throughout the entire project, I think I worked </w:t>
+      </w:r>
+      <w:proofErr w:type="gramStart"/>
+      <w:r>
+        <w:rPr>
+          <w:rFonts w:ascii="Times New Roman" w:hAnsi="Times New Roman"/>
+          <w:lang w:eastAsia="ko-KR"/>
+        </w:rPr>
+        <w:t>pretty diligently</w:t>
+      </w:r>
+      <w:proofErr w:type="gramEnd"/>
+      <w:r>
+        <w:rPr>
+          <w:rFonts w:ascii="Times New Roman" w:hAnsi="Times New Roman"/>
+          <w:lang w:eastAsia="ko-KR"/>
+        </w:rPr>
+        <w:t xml:space="preserve">. I did everything I </w:t>
+      </w:r>
+      <w:proofErr w:type="gramStart"/>
+      <w:r>
+        <w:rPr>
+          <w:rFonts w:ascii="Times New Roman" w:hAnsi="Times New Roman"/>
+          <w:lang w:eastAsia="ko-KR"/>
+        </w:rPr>
+        <w:t>was in charge of</w:t>
+      </w:r>
+      <w:proofErr w:type="gramEnd"/>
+      <w:r>
+        <w:rPr>
+          <w:rFonts w:ascii="Times New Roman" w:hAnsi="Times New Roman"/>
+          <w:lang w:eastAsia="ko-KR"/>
+        </w:rPr>
+        <w:t>, and I was never late. I think I participated in most meetings and tried to solve the task together. However, Since I entered Korea from Canada last month, there is a time difference of 15 hours, and I was unable to participate in several meetings due to COVID-19 tests. Therefore, the participation was low during the WBS and Project Schedule assignment. Consequently, other team members have worked more on my behalf, and I am grateful. But after that, I participated in all meetings and tried to actively participate. I</w:t>
+      </w:r>
+      <w:r>
+        <w:rPr>
+          <w:rFonts w:ascii="Times New Roman" w:hAnsi="Times New Roman"/>
+          <w:lang w:eastAsia="ko-KR"/>
+        </w:rPr>
+        <w:t xml:space="preserve"> am</w:t>
+      </w:r>
+      <w:r>
+        <w:rPr>
+          <w:rFonts w:ascii="Times New Roman" w:hAnsi="Times New Roman"/>
+          <w:lang w:eastAsia="ko-KR"/>
+        </w:rPr>
+        <w:t xml:space="preserve"> glad that all the assignments were completed safely. </w:t>
+      </w:r>
+      <w:r>
+        <w:rPr>
+          <w:rFonts w:ascii="Times New Roman" w:hAnsi="Times New Roman"/>
+          <w:lang w:eastAsia="ko-KR"/>
+        </w:rPr>
         <w:br w:type="page"/>
       </w:r>
     </w:p>
@@ -754,16 +807,103 @@
         <w:lastRenderedPageBreak/>
         <w:t>What I liked and Didn’t like</w:t>
       </w:r>
-      <w:r>
-        <w:rPr>
-          <w:rFonts w:ascii="Times New Roman" w:hAnsi="Times New Roman"/>
-          <w:lang w:eastAsia="ko-KR"/>
-        </w:rPr>
-        <w:br w:type="page"/>
-      </w:r>
     </w:p>
     <w:p>
       <w:pPr>
+        <w:rPr>
+          <w:rFonts w:ascii="Times New Roman" w:hAnsi="Times New Roman"/>
+          <w:lang w:eastAsia="ko-KR"/>
+        </w:rPr>
+      </w:pPr>
+      <w:r>
+        <w:rPr>
+          <w:rFonts w:ascii="Times New Roman" w:hAnsi="Times New Roman"/>
+          <w:lang w:eastAsia="ko-KR"/>
+        </w:rPr>
+        <w:t>I liked this course because it was clear what each project should do. When I think about our team's activities so far, what I enjoyed the most was Project Charter. Because it was the first step in embodying the idea selected with the team members like a project, I realized how the idea was changing concretely, and it was fun. It was terrific that the concept became more concrete and a project while doing the subsequent tasks.</w:t>
+      </w:r>
+      <w:r>
+        <w:rPr>
+          <w:rFonts w:ascii="Times New Roman" w:hAnsi="Times New Roman"/>
+          <w:lang w:eastAsia="ko-KR"/>
+        </w:rPr>
+        <w:t xml:space="preserve"> </w:t>
+      </w:r>
+      <w:r>
+        <w:rPr>
+          <w:rFonts w:ascii="Times New Roman" w:hAnsi="Times New Roman"/>
+          <w:lang w:eastAsia="ko-KR"/>
+        </w:rPr>
+        <w:t>And I like to write a journal assignment. At first, I was a little lazy, but now I think it is good to write a journal to check what I did in this project and to have time to look back on whether I played a proper role.</w:t>
+      </w:r>
+    </w:p>
+    <w:p>
+      <w:pPr>
+        <w:rPr>
+          <w:rFonts w:ascii="Times New Roman" w:hAnsi="Times New Roman"/>
+        </w:rPr>
+      </w:pPr>
+      <w:r>
+        <w:rPr>
+          <w:rFonts w:ascii="Times New Roman" w:hAnsi="Times New Roman"/>
+          <w:lang w:eastAsia="ko-KR"/>
+        </w:rPr>
+        <w:t xml:space="preserve">I did not like Visio and Excel, but it was a little challenging to use because I had never learned them separately. I thought Visio was used for data normalization or UX design, but I </w:t>
+      </w:r>
+      <w:r>
+        <w:rPr>
+          <w:rFonts w:ascii="Times New Roman" w:hAnsi="Times New Roman"/>
+          <w:lang w:eastAsia="ko-KR"/>
+        </w:rPr>
+        <w:t>did not</w:t>
+      </w:r>
+      <w:r>
+        <w:rPr>
+          <w:rFonts w:ascii="Times New Roman" w:hAnsi="Times New Roman"/>
+          <w:lang w:eastAsia="ko-KR"/>
+        </w:rPr>
+        <w:t xml:space="preserve"> know I could draw an organization chart by connecting it with Excel. It was good to know the new </w:t>
+      </w:r>
+      <w:proofErr w:type="gramStart"/>
+      <w:r>
+        <w:rPr>
+          <w:rFonts w:ascii="Times New Roman" w:hAnsi="Times New Roman"/>
+          <w:lang w:eastAsia="ko-KR"/>
+        </w:rPr>
+        <w:t>features, but</w:t>
+      </w:r>
+      <w:proofErr w:type="gramEnd"/>
+      <w:r>
+        <w:rPr>
+          <w:rFonts w:ascii="Times New Roman" w:hAnsi="Times New Roman"/>
+          <w:lang w:eastAsia="ko-KR"/>
+        </w:rPr>
+        <w:t xml:space="preserve"> aligning the organization chart was somewhat tricky. And Excel </w:t>
+      </w:r>
+      <w:r>
+        <w:rPr>
+          <w:rFonts w:ascii="Times New Roman" w:hAnsi="Times New Roman"/>
+          <w:lang w:eastAsia="ko-KR"/>
+        </w:rPr>
+        <w:t>did not</w:t>
+      </w:r>
+      <w:r>
+        <w:rPr>
+          <w:rFonts w:ascii="Times New Roman" w:hAnsi="Times New Roman"/>
+          <w:lang w:eastAsia="ko-KR"/>
+        </w:rPr>
+        <w:t xml:space="preserve"> learn a challenging function, but it took a little while to edit at the beginning of the assignment because I had never known the overall editing function itself.</w:t>
+      </w:r>
+      <w:r>
+        <w:rPr>
+          <w:rFonts w:ascii="Times New Roman" w:hAnsi="Times New Roman"/>
+          <w:lang w:eastAsia="ko-KR"/>
+        </w:rPr>
+        <w:br w:type="page"/>
+      </w:r>
+    </w:p>
+    <w:p>
+      <w:pPr>
         <w:pStyle w:val="1"/>
         <w:spacing w:after="240" w:line="360" w:lineRule="auto"/>
         <w:rPr>
@@ -782,7 +922,7 @@
     </w:p>
     <w:p>
       <w:pPr>
-        <w:spacing w:after="160" w:line="259" w:lineRule="auto"/>
+        <w:spacing w:after="160" w:line="360" w:lineRule="auto"/>
         <w:jc w:val="both"/>
         <w:rPr>
           <w:rFonts w:ascii="Times New Roman" w:eastAsia="Times New Roman" w:hAnsi="Times New Roman"/>
@@ -797,6 +937,61 @@
           <w:rFonts w:ascii="Times New Roman" w:hAnsi="Times New Roman"/>
           <w:lang w:eastAsia="ko-KR"/>
         </w:rPr>
+        <w:t xml:space="preserve">I think life is </w:t>
+      </w:r>
+      <w:proofErr w:type="gramStart"/>
+      <w:r>
+        <w:rPr>
+          <w:rFonts w:ascii="Times New Roman" w:hAnsi="Times New Roman"/>
+          <w:lang w:eastAsia="ko-KR"/>
+        </w:rPr>
+        <w:t>similar to</w:t>
+      </w:r>
+      <w:proofErr w:type="gramEnd"/>
+      <w:r>
+        <w:rPr>
+          <w:rFonts w:ascii="Times New Roman" w:hAnsi="Times New Roman"/>
+          <w:lang w:eastAsia="ko-KR"/>
+        </w:rPr>
+        <w:t xml:space="preserve"> a significant long-term project. </w:t>
+      </w:r>
+      <w:proofErr w:type="gramStart"/>
+      <w:r>
+        <w:rPr>
+          <w:rFonts w:ascii="Times New Roman" w:hAnsi="Times New Roman"/>
+          <w:lang w:eastAsia="ko-KR"/>
+        </w:rPr>
+        <w:t>So</w:t>
+      </w:r>
+      <w:proofErr w:type="gramEnd"/>
+      <w:r>
+        <w:rPr>
+          <w:rFonts w:ascii="Times New Roman" w:hAnsi="Times New Roman"/>
+          <w:lang w:eastAsia="ko-KR"/>
+        </w:rPr>
+        <w:t xml:space="preserve"> I think it will be helpful by substituting what I have learned so far into life. Project Charter will be very useful when specifying and weighing each option before making a significant decision. If I used the Project Charter concept before </w:t>
+      </w:r>
+      <w:proofErr w:type="gramStart"/>
+      <w:r>
+        <w:rPr>
+          <w:rFonts w:ascii="Times New Roman" w:hAnsi="Times New Roman"/>
+          <w:lang w:eastAsia="ko-KR"/>
+        </w:rPr>
+        <w:t>making a decision</w:t>
+      </w:r>
+      <w:proofErr w:type="gramEnd"/>
+      <w:r>
+        <w:rPr>
+          <w:rFonts w:ascii="Times New Roman" w:hAnsi="Times New Roman"/>
+          <w:lang w:eastAsia="ko-KR"/>
+        </w:rPr>
+        <w:t>, Scope Statement would be used for a more specific plan after making a decision. WBS will be applicable when making travel plans. I can fill out a list of places to visit, plan for movements, and set budgets such as admission and transportation costs. I expect these concepts in themselves can be helpful not only in projects but also in many areas of planning.</w:t>
+      </w:r>
+      <w:r>
+        <w:rPr>
+          <w:rFonts w:ascii="Times New Roman" w:hAnsi="Times New Roman"/>
+          <w:lang w:eastAsia="ko-KR"/>
+        </w:rPr>
         <w:br w:type="page"/>
       </w:r>
     </w:p>
@@ -815,59 +1010,124 @@
           <w:lang w:eastAsia="ko-KR"/>
         </w:rPr>
         <w:lastRenderedPageBreak/>
-        <w:t>Team Issue</w:t>
-      </w:r>
-      <w:r>
-        <w:rPr>
-          <w:rFonts w:ascii="Times New Roman" w:hAnsi="Times New Roman"/>
-          <w:lang w:eastAsia="ko-KR"/>
-        </w:rPr>
-        <w:t>s</w:t>
+        <w:t>Team Issues</w:t>
       </w:r>
     </w:p>
     <w:p>
       <w:pPr>
-        <w:spacing w:after="160" w:line="259" w:lineRule="auto"/>
+        <w:spacing w:after="160" w:line="360" w:lineRule="auto"/>
         <w:jc w:val="both"/>
         <w:rPr>
-          <w:rFonts w:ascii="Times New Roman" w:eastAsia="Times New Roman" w:hAnsi="Times New Roman"/>
-          <w:color w:val="2F5496"/>
-          <w:sz w:val="32"/>
-          <w:szCs w:val="32"/>
-          <w:lang w:eastAsia="ko-KR"/>
-        </w:rPr>
-      </w:pPr>
-      <w:r>
-        <w:rPr>
-          <w:rFonts w:ascii="Times New Roman" w:hAnsi="Times New Roman"/>
-          <w:lang w:eastAsia="ko-KR"/>
-        </w:rPr>
-        <w:br w:type="page"/>
+          <w:rFonts w:ascii="Times New Roman" w:eastAsiaTheme="minorEastAsia" w:hAnsi="Times New Roman"/>
+          <w:lang w:eastAsia="ko-KR"/>
+        </w:rPr>
+      </w:pPr>
+      <w:bookmarkStart w:id="0" w:name="_Hlk90206655"/>
+      <w:r>
+        <w:rPr>
+          <w:rFonts w:ascii="Times New Roman" w:eastAsiaTheme="minorEastAsia" w:hAnsi="Times New Roman"/>
+          <w:lang w:eastAsia="ko-KR"/>
+        </w:rPr>
+        <w:t xml:space="preserve">Our team has done all the projects well without any problems. I think I did it </w:t>
+      </w:r>
+      <w:proofErr w:type="gramStart"/>
+      <w:r>
+        <w:rPr>
+          <w:rFonts w:ascii="Times New Roman" w:eastAsiaTheme="minorEastAsia" w:hAnsi="Times New Roman"/>
+          <w:lang w:eastAsia="ko-KR"/>
+        </w:rPr>
+        <w:t>really well</w:t>
+      </w:r>
+      <w:proofErr w:type="gramEnd"/>
+      <w:r>
+        <w:rPr>
+          <w:rFonts w:ascii="Times New Roman" w:eastAsiaTheme="minorEastAsia" w:hAnsi="Times New Roman"/>
+          <w:lang w:eastAsia="ko-KR"/>
+        </w:rPr>
+        <w:t xml:space="preserve"> when the process and results were all good when I did something. However, this team project was carried out fairly as everyone was active in carrying out the task. Personally, I think it is essential in the team project to cooperate with the team members and do their job on time. And our team members met </w:t>
+      </w:r>
+      <w:proofErr w:type="gramStart"/>
+      <w:r>
+        <w:rPr>
+          <w:rFonts w:ascii="Times New Roman" w:eastAsiaTheme="minorEastAsia" w:hAnsi="Times New Roman"/>
+          <w:lang w:eastAsia="ko-KR"/>
+        </w:rPr>
+        <w:t>both of these</w:t>
+      </w:r>
+      <w:proofErr w:type="gramEnd"/>
+      <w:r>
+        <w:rPr>
+          <w:rFonts w:ascii="Times New Roman" w:eastAsiaTheme="minorEastAsia" w:hAnsi="Times New Roman"/>
+          <w:lang w:eastAsia="ko-KR"/>
+        </w:rPr>
+        <w:t xml:space="preserve">. Even when we set up a meeting time, we actively shared the time we could and set up a meeting when all team members </w:t>
+      </w:r>
+      <w:bookmarkEnd w:id="0"/>
+      <w:r>
+        <w:rPr>
+          <w:rFonts w:ascii="Times New Roman" w:eastAsiaTheme="minorEastAsia" w:hAnsi="Times New Roman"/>
+          <w:lang w:eastAsia="ko-KR"/>
+        </w:rPr>
+        <w:t>were available. In addition, all team members attended most of the sessions, prioritizing team meetings. Moreover, we did our best in our job. Everyone tends to do assignments earlier than the deadline for submission, so we were able to submit assignments earlier than the deadline for submission. And I am satisfied with the task score that is the result. We</w:t>
+      </w:r>
+      <w:r>
+        <w:rPr>
+          <w:rFonts w:ascii="Times New Roman" w:eastAsiaTheme="minorEastAsia" w:hAnsi="Times New Roman"/>
+          <w:lang w:eastAsia="ko-KR"/>
+        </w:rPr>
+        <w:t xml:space="preserve"> ha</w:t>
+      </w:r>
+      <w:r>
+        <w:rPr>
+          <w:rFonts w:ascii="Times New Roman" w:eastAsiaTheme="minorEastAsia" w:hAnsi="Times New Roman"/>
+          <w:lang w:eastAsia="ko-KR"/>
+        </w:rPr>
+        <w:t xml:space="preserve">ve never been late for submitting assignments, and I think it would have been harder to get a better score than this, even if I did it alone. </w:t>
       </w:r>
     </w:p>
     <w:p>
       <w:pPr>
-        <w:pStyle w:val="1"/>
-        <w:spacing w:after="240" w:line="360" w:lineRule="auto"/>
-        <w:rPr>
-          <w:rFonts w:eastAsiaTheme="minorEastAsia" w:hint="eastAsia"/>
-          <w:lang w:eastAsia="ko-KR"/>
-        </w:rPr>
-      </w:pPr>
-      <w:r>
-        <w:rPr>
-          <w:rFonts w:eastAsiaTheme="minorEastAsia" w:hint="eastAsia"/>
-          <w:lang w:eastAsia="ko-KR"/>
-        </w:rPr>
-        <w:lastRenderedPageBreak/>
-        <w:t>G</w:t>
-      </w:r>
-      <w:r>
-        <w:rPr>
-          <w:rFonts w:eastAsiaTheme="minorEastAsia"/>
-          <w:lang w:eastAsia="ko-KR"/>
-        </w:rPr>
-        <w:t>eneral Comments</w:t>
+        <w:spacing w:after="160" w:line="360" w:lineRule="auto"/>
+        <w:jc w:val="both"/>
+        <w:rPr>
+          <w:rFonts w:ascii="Times New Roman" w:eastAsiaTheme="minorEastAsia" w:hAnsi="Times New Roman"/>
+          <w:lang w:eastAsia="ko-KR"/>
+        </w:rPr>
+      </w:pPr>
+      <w:r>
+        <w:rPr>
+          <w:rFonts w:ascii="Times New Roman" w:eastAsiaTheme="minorEastAsia" w:hAnsi="Times New Roman"/>
+          <w:lang w:eastAsia="ko-KR"/>
+        </w:rPr>
+        <w:t>However, if there is a problem while working on a team project, it is the internet. I do</w:t>
+      </w:r>
+      <w:r>
+        <w:rPr>
+          <w:rFonts w:ascii="Times New Roman" w:eastAsiaTheme="minorEastAsia" w:hAnsi="Times New Roman"/>
+          <w:lang w:eastAsia="ko-KR"/>
+        </w:rPr>
+        <w:t xml:space="preserve"> no</w:t>
+      </w:r>
+      <w:r>
+        <w:rPr>
+          <w:rFonts w:ascii="Times New Roman" w:eastAsiaTheme="minorEastAsia" w:hAnsi="Times New Roman"/>
+          <w:lang w:eastAsia="ko-KR"/>
+        </w:rPr>
+        <w:t>t know why, but my home Wi-Fi machine, LTE data, and 5G data are all not working well these days. If the internet is not good, it is impossible to use all laptops and phones. I tried to solve it, but I did</w:t>
+      </w:r>
+      <w:r>
+        <w:rPr>
+          <w:rFonts w:ascii="Times New Roman" w:eastAsiaTheme="minorEastAsia" w:hAnsi="Times New Roman"/>
+          <w:lang w:eastAsia="ko-KR"/>
+        </w:rPr>
+        <w:t xml:space="preserve"> not </w:t>
+      </w:r>
+      <w:r>
+        <w:rPr>
+          <w:rFonts w:ascii="Times New Roman" w:eastAsiaTheme="minorEastAsia" w:hAnsi="Times New Roman"/>
+          <w:lang w:eastAsia="ko-KR"/>
+        </w:rPr>
+        <w:t>know the cause. It seems that it is not just a problem for my house, but also for the Internet network provider itself. It was so inconvenient and made it difficult to participate in the meeting itself.</w:t>
       </w:r>
     </w:p>
     <w:sectPr>

</xml_diff>